<commit_message>
add info used for polish abstract
</commit_message>
<xml_diff>
--- a/abstracts/polish abstract - Jan version copy.docx
+++ b/abstracts/polish abstract - Jan version copy.docx
@@ -123,6 +123,8 @@
       <w:r>
         <w:rPr>
           <w:rFonts w:ascii="Calibri" w:eastAsia="Times New Roman" w:hAnsi="Calibri" w:cs="Calibri"/>
+          <w:b/>
+          <w:bCs/>
           <w:color w:val="000000" w:themeColor="text1"/>
           <w:lang w:eastAsia="pl-PL"/>
         </w:rPr>
@@ -131,10 +133,12 @@
       <w:r>
         <w:rPr>
           <w:rFonts w:ascii="Calibri" w:eastAsia="Times New Roman" w:hAnsi="Calibri" w:cs="Calibri"/>
-          <w:color w:val="000000" w:themeColor="text1"/>
-          <w:lang w:eastAsia="pl-PL"/>
-        </w:rPr>
-        <w:t xml:space="preserve"> </w:t>
+          <w:b/>
+          <w:bCs/>
+          <w:color w:val="000000" w:themeColor="text1"/>
+          <w:lang w:eastAsia="pl-PL"/>
+        </w:rPr>
+        <w:br/>
       </w:r>
       <w:r>
         <w:rPr>
@@ -231,6 +235,8 @@
       <w:r>
         <w:rPr>
           <w:rFonts w:ascii="Calibri" w:eastAsia="Times New Roman" w:hAnsi="Calibri" w:cs="Calibri"/>
+          <w:b/>
+          <w:bCs/>
           <w:color w:val="000000" w:themeColor="text1"/>
           <w:lang w:eastAsia="pl-PL"/>
         </w:rPr>
@@ -239,6 +245,8 @@
       <w:r>
         <w:rPr>
           <w:rFonts w:ascii="Calibri" w:eastAsia="Times New Roman" w:hAnsi="Calibri" w:cs="Calibri"/>
+          <w:b/>
+          <w:bCs/>
           <w:color w:val="000000" w:themeColor="text1"/>
           <w:lang w:eastAsia="pl-PL"/>
         </w:rPr>
@@ -247,6 +255,8 @@
       <w:r>
         <w:rPr>
           <w:rFonts w:ascii="Calibri" w:eastAsia="Times New Roman" w:hAnsi="Calibri" w:cs="Calibri"/>
+          <w:b/>
+          <w:bCs/>
           <w:color w:val="000000" w:themeColor="text1"/>
           <w:lang w:eastAsia="pl-PL"/>
         </w:rPr>
@@ -255,10 +265,12 @@
       <w:r>
         <w:rPr>
           <w:rFonts w:ascii="Calibri" w:eastAsia="Times New Roman" w:hAnsi="Calibri" w:cs="Calibri"/>
-          <w:color w:val="000000" w:themeColor="text1"/>
-          <w:lang w:eastAsia="pl-PL"/>
-        </w:rPr>
-        <w:t xml:space="preserve"> </w:t>
+          <w:b/>
+          <w:bCs/>
+          <w:color w:val="000000" w:themeColor="text1"/>
+          <w:lang w:eastAsia="pl-PL"/>
+        </w:rPr>
+        <w:br/>
       </w:r>
       <w:r>
         <w:rPr>
@@ -295,6 +307,14 @@
           <w:lang w:eastAsia="pl-PL"/>
         </w:rPr>
         <w:t xml:space="preserve"> 532nm przy użyciu obrazowania 3D</w:t>
+      </w:r>
+      <w:r>
+        <w:rPr>
+          <w:rFonts w:ascii="Calibri" w:eastAsia="Times New Roman" w:hAnsi="Calibri" w:cs="Calibri"/>
+          <w:color w:val="000000" w:themeColor="text1"/>
+          <w:lang w:eastAsia="pl-PL"/>
+        </w:rPr>
+        <w:t>.</w:t>
       </w:r>
     </w:p>
     <w:p>
@@ -357,6 +377,8 @@
       <w:r>
         <w:rPr>
           <w:rFonts w:ascii="Calibri" w:eastAsia="Times New Roman" w:hAnsi="Calibri" w:cs="Calibri"/>
+          <w:b/>
+          <w:bCs/>
           <w:color w:val="000000" w:themeColor="text1"/>
           <w:lang w:eastAsia="pl-PL"/>
         </w:rPr>
@@ -365,10 +387,12 @@
       <w:r>
         <w:rPr>
           <w:rFonts w:ascii="Calibri" w:eastAsia="Times New Roman" w:hAnsi="Calibri" w:cs="Calibri"/>
-          <w:color w:val="000000" w:themeColor="text1"/>
-          <w:lang w:eastAsia="pl-PL"/>
-        </w:rPr>
-        <w:t xml:space="preserve"> </w:t>
+          <w:b/>
+          <w:bCs/>
+          <w:color w:val="000000" w:themeColor="text1"/>
+          <w:lang w:eastAsia="pl-PL"/>
+        </w:rPr>
+        <w:br/>
       </w:r>
       <w:r>
         <w:rPr>
@@ -522,33 +546,15 @@
           <w:color w:val="000000" w:themeColor="text1"/>
           <w:lang w:eastAsia="pl-PL"/>
         </w:rPr>
-        <w:t xml:space="preserve">wykonane zdjęcia </w:t>
-      </w:r>
-      <w:proofErr w:type="spellStart"/>
-      <w:r>
-        <w:rPr>
-          <w:rFonts w:ascii="Calibri" w:eastAsia="Times New Roman" w:hAnsi="Calibri" w:cs="Calibri"/>
-          <w:color w:val="000000" w:themeColor="text1"/>
-          <w:lang w:eastAsia="pl-PL"/>
-        </w:rPr>
-        <w:t>derm</w:t>
-      </w:r>
-      <w:r>
-        <w:rPr>
-          <w:rFonts w:ascii="Calibri" w:eastAsia="Times New Roman" w:hAnsi="Calibri" w:cs="Calibri"/>
-          <w:color w:val="000000" w:themeColor="text1"/>
-          <w:lang w:eastAsia="pl-PL"/>
-        </w:rPr>
-        <w:t>oskopowe</w:t>
-      </w:r>
-      <w:proofErr w:type="spellEnd"/>
-      <w:r>
-        <w:rPr>
-          <w:rFonts w:ascii="Calibri" w:eastAsia="Times New Roman" w:hAnsi="Calibri" w:cs="Calibri"/>
-          <w:color w:val="000000" w:themeColor="text1"/>
-          <w:lang w:eastAsia="pl-PL"/>
-        </w:rPr>
-        <w:t xml:space="preserve"> </w:t>
+        <w:t>wykonane zdjęcia derm</w:t>
+      </w:r>
+      <w:r>
+        <w:rPr>
+          <w:rFonts w:ascii="Calibri" w:eastAsia="Times New Roman" w:hAnsi="Calibri" w:cs="Calibri"/>
+          <w:color w:val="000000" w:themeColor="text1"/>
+          <w:lang w:eastAsia="pl-PL"/>
+        </w:rPr>
+        <w:t xml:space="preserve">oskopowe </w:t>
       </w:r>
       <w:r>
         <w:rPr>
@@ -648,13 +654,17 @@
         <w:spacing w:line="300" w:lineRule="atLeast"/>
         <w:rPr>
           <w:rFonts w:ascii="Calibri" w:eastAsia="Times New Roman" w:hAnsi="Calibri" w:cs="Calibri"/>
-          <w:color w:val="000000" w:themeColor="text1"/>
-          <w:lang w:eastAsia="pl-PL"/>
-        </w:rPr>
-      </w:pPr>
-      <w:r>
-        <w:rPr>
-          <w:rFonts w:ascii="Calibri" w:eastAsia="Times New Roman" w:hAnsi="Calibri" w:cs="Calibri"/>
+          <w:b/>
+          <w:bCs/>
+          <w:color w:val="000000" w:themeColor="text1"/>
+          <w:lang w:eastAsia="pl-PL"/>
+        </w:rPr>
+      </w:pPr>
+      <w:r>
+        <w:rPr>
+          <w:rFonts w:ascii="Calibri" w:eastAsia="Times New Roman" w:hAnsi="Calibri" w:cs="Calibri"/>
+          <w:b/>
+          <w:bCs/>
           <w:color w:val="000000" w:themeColor="text1"/>
           <w:lang w:eastAsia="pl-PL"/>
         </w:rPr>
@@ -689,6 +699,289 @@
           <w:lang w:eastAsia="pl-PL"/>
         </w:rPr>
       </w:pPr>
+      <w:r>
+        <w:rPr>
+          <w:rFonts w:ascii="Calibri" w:eastAsia="Times New Roman" w:hAnsi="Calibri" w:cs="Calibri"/>
+          <w:color w:val="000000" w:themeColor="text1"/>
+          <w:lang w:eastAsia="pl-PL"/>
+        </w:rPr>
+        <w:t xml:space="preserve">Mediana </w:t>
+      </w:r>
+      <w:r>
+        <w:rPr>
+          <w:rFonts w:ascii="Calibri" w:eastAsia="Times New Roman" w:hAnsi="Calibri" w:cs="Calibri"/>
+          <w:color w:val="000000" w:themeColor="text1"/>
+          <w:lang w:eastAsia="pl-PL"/>
+        </w:rPr>
+        <w:t xml:space="preserve">maksymalnej poprawy uzyskanej podczas </w:t>
+      </w:r>
+      <w:r>
+        <w:rPr>
+          <w:rFonts w:ascii="Calibri" w:eastAsia="Times New Roman" w:hAnsi="Calibri" w:cs="Calibri"/>
+          <w:color w:val="000000" w:themeColor="text1"/>
+          <w:lang w:eastAsia="pl-PL"/>
+        </w:rPr>
+        <w:t>leczenia (</w:t>
+      </w:r>
+      <w:proofErr w:type="spellStart"/>
+      <w:r>
+        <w:rPr>
+          <w:rFonts w:ascii="Calibri" w:eastAsia="Times New Roman" w:hAnsi="Calibri" w:cs="Calibri"/>
+          <w:color w:val="000000" w:themeColor="text1"/>
+          <w:lang w:eastAsia="pl-PL"/>
+        </w:rPr>
+        <w:t>GCEmax</w:t>
+      </w:r>
+      <w:proofErr w:type="spellEnd"/>
+      <w:r>
+        <w:rPr>
+          <w:rFonts w:ascii="Calibri" w:eastAsia="Times New Roman" w:hAnsi="Calibri" w:cs="Calibri"/>
+          <w:color w:val="000000" w:themeColor="text1"/>
+          <w:lang w:eastAsia="pl-PL"/>
+        </w:rPr>
+        <w:t>) wyniosła 42%</w:t>
+      </w:r>
+      <w:r>
+        <w:rPr>
+          <w:rFonts w:ascii="Calibri" w:eastAsia="Times New Roman" w:hAnsi="Calibri" w:cs="Calibri"/>
+          <w:color w:val="000000" w:themeColor="text1"/>
+          <w:lang w:eastAsia="pl-PL"/>
+        </w:rPr>
+        <w:t xml:space="preserve">. Poprawę o minimum 25% (GCE 25) </w:t>
+      </w:r>
+      <w:r>
+        <w:rPr>
+          <w:rFonts w:ascii="Calibri" w:eastAsia="Times New Roman" w:hAnsi="Calibri" w:cs="Calibri"/>
+          <w:color w:val="000000" w:themeColor="text1"/>
+          <w:lang w:eastAsia="pl-PL"/>
+        </w:rPr>
+        <w:t>osiągnęło</w:t>
+      </w:r>
+      <w:r>
+        <w:rPr>
+          <w:rFonts w:ascii="Calibri" w:eastAsia="Times New Roman" w:hAnsi="Calibri" w:cs="Calibri"/>
+          <w:color w:val="000000" w:themeColor="text1"/>
+          <w:lang w:eastAsia="pl-PL"/>
+        </w:rPr>
+        <w:t xml:space="preserve"> 70% pacjentów, minimum 50% (GCE 50) osiągnęło 39% pacjentów a co najmniej 75% </w:t>
+      </w:r>
+      <w:r>
+        <w:rPr>
+          <w:rFonts w:ascii="Calibri" w:eastAsia="Times New Roman" w:hAnsi="Calibri" w:cs="Calibri"/>
+          <w:color w:val="000000" w:themeColor="text1"/>
+          <w:lang w:eastAsia="pl-PL"/>
+        </w:rPr>
+        <w:t>osiągnęło</w:t>
+      </w:r>
+      <w:r>
+        <w:rPr>
+          <w:rFonts w:ascii="Calibri" w:eastAsia="Times New Roman" w:hAnsi="Calibri" w:cs="Calibri"/>
+          <w:color w:val="000000" w:themeColor="text1"/>
+          <w:lang w:eastAsia="pl-PL"/>
+        </w:rPr>
+        <w:t xml:space="preserve"> 6% pacjentów. </w:t>
+      </w:r>
+      <w:r>
+        <w:rPr>
+          <w:rFonts w:ascii="Calibri" w:eastAsia="Times New Roman" w:hAnsi="Calibri" w:cs="Calibri"/>
+          <w:color w:val="000000" w:themeColor="text1"/>
+          <w:lang w:eastAsia="pl-PL"/>
+        </w:rPr>
+        <w:br/>
+      </w:r>
+      <w:r>
+        <w:rPr>
+          <w:rFonts w:ascii="Calibri" w:eastAsia="Times New Roman" w:hAnsi="Calibri" w:cs="Calibri"/>
+          <w:color w:val="000000" w:themeColor="text1"/>
+          <w:lang w:eastAsia="pl-PL"/>
+        </w:rPr>
+        <w:t>Mediana maksymalnej</w:t>
+      </w:r>
+      <w:r>
+        <w:rPr>
+          <w:rFonts w:ascii="Calibri" w:eastAsia="Times New Roman" w:hAnsi="Calibri" w:cs="Calibri"/>
+          <w:color w:val="000000" w:themeColor="text1"/>
+          <w:lang w:eastAsia="pl-PL"/>
+        </w:rPr>
+        <w:t xml:space="preserve"> </w:t>
+      </w:r>
+      <w:r>
+        <w:rPr>
+          <w:rFonts w:ascii="Calibri" w:eastAsia="Times New Roman" w:hAnsi="Calibri" w:cs="Calibri"/>
+          <w:color w:val="000000" w:themeColor="text1"/>
+          <w:lang w:eastAsia="pl-PL"/>
+        </w:rPr>
+        <w:t xml:space="preserve">poprawy uzyskanej podczas dwóch pierwszych </w:t>
+      </w:r>
+      <w:r>
+        <w:rPr>
+          <w:rFonts w:ascii="Calibri" w:eastAsia="Times New Roman" w:hAnsi="Calibri" w:cs="Calibri"/>
+          <w:color w:val="000000" w:themeColor="text1"/>
+          <w:lang w:eastAsia="pl-PL"/>
+        </w:rPr>
+        <w:t>zabiegów</w:t>
+      </w:r>
+      <w:r>
+        <w:rPr>
+          <w:rFonts w:ascii="Calibri" w:eastAsia="Times New Roman" w:hAnsi="Calibri" w:cs="Calibri"/>
+          <w:color w:val="000000" w:themeColor="text1"/>
+          <w:lang w:eastAsia="pl-PL"/>
+        </w:rPr>
+        <w:t xml:space="preserve"> </w:t>
+      </w:r>
+      <w:r>
+        <w:rPr>
+          <w:rFonts w:ascii="Calibri" w:eastAsia="Times New Roman" w:hAnsi="Calibri" w:cs="Calibri"/>
+          <w:color w:val="000000" w:themeColor="text1"/>
+          <w:lang w:eastAsia="pl-PL"/>
+        </w:rPr>
+        <w:t>wyniosła</w:t>
+      </w:r>
+      <w:r>
+        <w:rPr>
+          <w:rFonts w:ascii="Calibri" w:eastAsia="Times New Roman" w:hAnsi="Calibri" w:cs="Calibri"/>
+          <w:color w:val="000000" w:themeColor="text1"/>
+          <w:lang w:eastAsia="pl-PL"/>
+        </w:rPr>
+        <w:t xml:space="preserve"> </w:t>
+      </w:r>
+      <w:r>
+        <w:rPr>
+          <w:rFonts w:ascii="Calibri" w:eastAsia="Times New Roman" w:hAnsi="Calibri" w:cs="Calibri"/>
+          <w:color w:val="000000" w:themeColor="text1"/>
+          <w:lang w:eastAsia="pl-PL"/>
+        </w:rPr>
+        <w:t>25% (GCE 25)</w:t>
+      </w:r>
+      <w:r>
+        <w:rPr>
+          <w:rFonts w:ascii="Calibri" w:eastAsia="Times New Roman" w:hAnsi="Calibri" w:cs="Calibri"/>
+          <w:color w:val="000000" w:themeColor="text1"/>
+          <w:lang w:eastAsia="pl-PL"/>
+        </w:rPr>
+        <w:t>, p</w:t>
+      </w:r>
+      <w:r>
+        <w:rPr>
+          <w:rFonts w:ascii="Calibri" w:eastAsia="Times New Roman" w:hAnsi="Calibri" w:cs="Calibri"/>
+          <w:color w:val="000000" w:themeColor="text1"/>
+          <w:lang w:eastAsia="pl-PL"/>
+        </w:rPr>
+        <w:t xml:space="preserve">ierwszy </w:t>
+      </w:r>
+      <w:r>
+        <w:rPr>
+          <w:rFonts w:ascii="Calibri" w:eastAsia="Times New Roman" w:hAnsi="Calibri" w:cs="Calibri"/>
+          <w:color w:val="000000" w:themeColor="text1"/>
+          <w:lang w:eastAsia="pl-PL"/>
+        </w:rPr>
+        <w:t>pięciu</w:t>
+      </w:r>
+      <w:r>
+        <w:rPr>
+          <w:rFonts w:ascii="Calibri" w:eastAsia="Times New Roman" w:hAnsi="Calibri" w:cs="Calibri"/>
+          <w:color w:val="000000" w:themeColor="text1"/>
+          <w:lang w:eastAsia="pl-PL"/>
+        </w:rPr>
+        <w:t xml:space="preserve"> 31%</w:t>
+      </w:r>
+      <w:r>
+        <w:rPr>
+          <w:rFonts w:ascii="Calibri" w:eastAsia="Times New Roman" w:hAnsi="Calibri" w:cs="Calibri"/>
+          <w:color w:val="000000" w:themeColor="text1"/>
+          <w:lang w:eastAsia="pl-PL"/>
+        </w:rPr>
+        <w:t xml:space="preserve"> </w:t>
+      </w:r>
+      <w:r>
+        <w:rPr>
+          <w:rFonts w:ascii="Calibri" w:eastAsia="Times New Roman" w:hAnsi="Calibri" w:cs="Calibri"/>
+          <w:color w:val="000000" w:themeColor="text1"/>
+          <w:lang w:eastAsia="pl-PL"/>
+        </w:rPr>
+        <w:t xml:space="preserve">(GCE </w:t>
+      </w:r>
+      <w:r>
+        <w:rPr>
+          <w:rFonts w:ascii="Calibri" w:eastAsia="Times New Roman" w:hAnsi="Calibri" w:cs="Calibri"/>
+          <w:color w:val="000000" w:themeColor="text1"/>
+          <w:lang w:eastAsia="pl-PL"/>
+        </w:rPr>
+        <w:t>31)</w:t>
+      </w:r>
+      <w:r>
+        <w:rPr>
+          <w:rFonts w:ascii="Calibri" w:eastAsia="Times New Roman" w:hAnsi="Calibri" w:cs="Calibri"/>
+          <w:color w:val="000000" w:themeColor="text1"/>
+          <w:lang w:eastAsia="pl-PL"/>
+        </w:rPr>
+        <w:t>, a pierwszych</w:t>
+      </w:r>
+      <w:r>
+        <w:rPr>
+          <w:rFonts w:ascii="Calibri" w:eastAsia="Times New Roman" w:hAnsi="Calibri" w:cs="Calibri"/>
+          <w:color w:val="000000" w:themeColor="text1"/>
+          <w:lang w:eastAsia="pl-PL"/>
+        </w:rPr>
+        <w:t xml:space="preserve"> dziesięciu </w:t>
+      </w:r>
+      <w:r>
+        <w:rPr>
+          <w:rFonts w:ascii="Calibri" w:eastAsia="Times New Roman" w:hAnsi="Calibri" w:cs="Calibri"/>
+          <w:color w:val="000000" w:themeColor="text1"/>
+          <w:lang w:eastAsia="pl-PL"/>
+        </w:rPr>
+        <w:t xml:space="preserve">38% </w:t>
+      </w:r>
+      <w:r>
+        <w:rPr>
+          <w:rFonts w:ascii="Calibri" w:eastAsia="Times New Roman" w:hAnsi="Calibri" w:cs="Calibri"/>
+          <w:color w:val="000000" w:themeColor="text1"/>
+          <w:lang w:eastAsia="pl-PL"/>
+        </w:rPr>
+        <w:t>(GCE 3</w:t>
+      </w:r>
+      <w:r>
+        <w:rPr>
+          <w:rFonts w:ascii="Calibri" w:eastAsia="Times New Roman" w:hAnsi="Calibri" w:cs="Calibri"/>
+          <w:color w:val="000000" w:themeColor="text1"/>
+          <w:lang w:eastAsia="pl-PL"/>
+        </w:rPr>
+        <w:t>8</w:t>
+      </w:r>
+      <w:r>
+        <w:rPr>
+          <w:rFonts w:ascii="Calibri" w:eastAsia="Times New Roman" w:hAnsi="Calibri" w:cs="Calibri"/>
+          <w:color w:val="000000" w:themeColor="text1"/>
+          <w:lang w:eastAsia="pl-PL"/>
+        </w:rPr>
+        <w:t>)</w:t>
+      </w:r>
+      <w:r>
+        <w:rPr>
+          <w:rFonts w:ascii="Calibri" w:eastAsia="Times New Roman" w:hAnsi="Calibri" w:cs="Calibri"/>
+          <w:color w:val="000000" w:themeColor="text1"/>
+          <w:lang w:eastAsia="pl-PL"/>
+        </w:rPr>
+        <w:t>.</w:t>
+      </w:r>
+      <w:r>
+        <w:rPr>
+          <w:rFonts w:ascii="Calibri" w:eastAsia="Times New Roman" w:hAnsi="Calibri" w:cs="Calibri"/>
+          <w:color w:val="000000" w:themeColor="text1"/>
+          <w:lang w:eastAsia="pl-PL"/>
+        </w:rPr>
+        <w:br/>
+        <w:t xml:space="preserve">Dalsza analiza wyników również wykazała </w:t>
+      </w:r>
+      <w:r>
+        <w:rPr>
+          <w:rFonts w:ascii="Calibri" w:eastAsia="Times New Roman" w:hAnsi="Calibri" w:cs="Calibri"/>
+          <w:color w:val="000000" w:themeColor="text1"/>
+          <w:lang w:eastAsia="pl-PL"/>
+        </w:rPr>
+        <w:t>korelacje pomiędzy długością przerwy pomiędzy zabiegami a skutecznością zabiegów.</w:t>
+      </w:r>
     </w:p>
     <w:p>
       <w:pPr>
@@ -724,83 +1017,7 @@
           <w:color w:val="000000" w:themeColor="text1"/>
           <w:lang w:eastAsia="pl-PL"/>
         </w:rPr>
-        <w:t>Wnioski:</w:t>
-      </w:r>
-      <w:r>
-        <w:rPr>
-          <w:rFonts w:ascii="Calibri" w:eastAsia="Times New Roman" w:hAnsi="Calibri" w:cs="Calibri"/>
-          <w:color w:val="000000" w:themeColor="text1"/>
-          <w:lang w:eastAsia="pl-PL"/>
-        </w:rPr>
-        <w:t xml:space="preserve"> </w:t>
-      </w:r>
-      <w:r>
-        <w:rPr>
-          <w:rFonts w:ascii="Calibri" w:eastAsia="Times New Roman" w:hAnsi="Calibri" w:cs="Calibri"/>
-          <w:color w:val="000000" w:themeColor="text1"/>
-          <w:lang w:eastAsia="pl-PL"/>
-        </w:rPr>
-        <w:t xml:space="preserve">Dzięki dokładnej analizie </w:t>
-      </w:r>
-      <w:r>
-        <w:rPr>
-          <w:rFonts w:ascii="Calibri" w:eastAsia="Times New Roman" w:hAnsi="Calibri" w:cs="Calibri"/>
-          <w:color w:val="000000" w:themeColor="text1"/>
-          <w:lang w:eastAsia="pl-PL"/>
-        </w:rPr>
-        <w:t xml:space="preserve">obrazu 3D – koloru i powierzchni zmiany </w:t>
-      </w:r>
-      <w:r>
-        <w:rPr>
-          <w:rFonts w:ascii="Calibri" w:eastAsia="Times New Roman" w:hAnsi="Calibri" w:cs="Calibri"/>
-          <w:color w:val="000000" w:themeColor="text1"/>
-          <w:lang w:eastAsia="pl-PL"/>
-        </w:rPr>
-        <w:t xml:space="preserve">wykazano, że laser </w:t>
-      </w:r>
-      <w:r>
-        <w:rPr>
-          <w:rFonts w:ascii="Calibri" w:eastAsia="Times New Roman" w:hAnsi="Calibri" w:cs="Calibri"/>
-          <w:color w:val="000000" w:themeColor="text1"/>
-          <w:lang w:eastAsia="pl-PL"/>
-        </w:rPr>
-        <w:t xml:space="preserve">punktowy </w:t>
-      </w:r>
-      <w:proofErr w:type="spellStart"/>
-      <w:proofErr w:type="gramStart"/>
-      <w:r>
-        <w:rPr>
-          <w:rFonts w:ascii="Calibri" w:eastAsia="Times New Roman" w:hAnsi="Calibri" w:cs="Calibri"/>
-          <w:color w:val="000000" w:themeColor="text1"/>
-          <w:lang w:eastAsia="pl-PL"/>
-        </w:rPr>
-        <w:t>Nd:Yag</w:t>
-      </w:r>
-      <w:proofErr w:type="spellEnd"/>
-      <w:proofErr w:type="gramEnd"/>
-      <w:r>
-        <w:rPr>
-          <w:rFonts w:ascii="Calibri" w:eastAsia="Times New Roman" w:hAnsi="Calibri" w:cs="Calibri"/>
-          <w:color w:val="000000" w:themeColor="text1"/>
-          <w:lang w:eastAsia="pl-PL"/>
-        </w:rPr>
-        <w:t xml:space="preserve"> o częstotliwości 532nm i dużej plamce</w:t>
-      </w:r>
-      <w:r>
-        <w:rPr>
-          <w:rFonts w:ascii="Calibri" w:eastAsia="Times New Roman" w:hAnsi="Calibri" w:cs="Calibri"/>
-          <w:color w:val="000000" w:themeColor="text1"/>
-          <w:lang w:eastAsia="pl-PL"/>
-        </w:rPr>
-        <w:t xml:space="preserve"> jest bardzo skuteczny w leczeniu malformacji na twarzy i szyi</w:t>
-      </w:r>
-      <w:r>
-        <w:rPr>
-          <w:rFonts w:ascii="Calibri" w:eastAsia="Times New Roman" w:hAnsi="Calibri" w:cs="Calibri"/>
-          <w:color w:val="000000" w:themeColor="text1"/>
-          <w:lang w:eastAsia="pl-PL"/>
-        </w:rPr>
-        <w:t>.</w:t>
+        <w:br/>
       </w:r>
     </w:p>
     <w:p>
@@ -831,6 +1048,182 @@
           <w:lang w:eastAsia="pl-PL"/>
         </w:rPr>
       </w:pPr>
+      <w:r>
+        <w:rPr>
+          <w:rFonts w:ascii="Calibri" w:eastAsia="Times New Roman" w:hAnsi="Calibri" w:cs="Calibri"/>
+          <w:b/>
+          <w:bCs/>
+          <w:color w:val="000000" w:themeColor="text1"/>
+          <w:lang w:eastAsia="pl-PL"/>
+        </w:rPr>
+        <w:t>Wnioski:</w:t>
+      </w:r>
+      <w:r>
+        <w:rPr>
+          <w:rFonts w:ascii="Calibri" w:eastAsia="Times New Roman" w:hAnsi="Calibri" w:cs="Calibri"/>
+          <w:b/>
+          <w:bCs/>
+          <w:color w:val="000000" w:themeColor="text1"/>
+          <w:lang w:eastAsia="pl-PL"/>
+        </w:rPr>
+        <w:t xml:space="preserve"> </w:t>
+      </w:r>
+      <w:r>
+        <w:rPr>
+          <w:rFonts w:ascii="Calibri" w:eastAsia="Times New Roman" w:hAnsi="Calibri" w:cs="Calibri"/>
+          <w:color w:val="000000" w:themeColor="text1"/>
+          <w:lang w:eastAsia="pl-PL"/>
+        </w:rPr>
+        <w:br/>
+      </w:r>
+      <w:r>
+        <w:rPr>
+          <w:rFonts w:ascii="Calibri" w:eastAsia="Times New Roman" w:hAnsi="Calibri" w:cs="Calibri"/>
+          <w:color w:val="000000" w:themeColor="text1"/>
+          <w:lang w:eastAsia="pl-PL"/>
+        </w:rPr>
+        <w:t xml:space="preserve">Dzięki dokładnej analizie </w:t>
+      </w:r>
+      <w:r>
+        <w:rPr>
+          <w:rFonts w:ascii="Calibri" w:eastAsia="Times New Roman" w:hAnsi="Calibri" w:cs="Calibri"/>
+          <w:color w:val="000000" w:themeColor="text1"/>
+          <w:lang w:eastAsia="pl-PL"/>
+        </w:rPr>
+        <w:t xml:space="preserve">obrazu 3D – koloru i powierzchni zmiany </w:t>
+      </w:r>
+      <w:r>
+        <w:rPr>
+          <w:rFonts w:ascii="Calibri" w:eastAsia="Times New Roman" w:hAnsi="Calibri" w:cs="Calibri"/>
+          <w:color w:val="000000" w:themeColor="text1"/>
+          <w:lang w:eastAsia="pl-PL"/>
+        </w:rPr>
+        <w:t xml:space="preserve">wykazano, że laser </w:t>
+      </w:r>
+      <w:r>
+        <w:rPr>
+          <w:rFonts w:ascii="Calibri" w:eastAsia="Times New Roman" w:hAnsi="Calibri" w:cs="Calibri"/>
+          <w:color w:val="000000" w:themeColor="text1"/>
+          <w:lang w:eastAsia="pl-PL"/>
+        </w:rPr>
+        <w:t xml:space="preserve">punktowy </w:t>
+      </w:r>
+      <w:proofErr w:type="spellStart"/>
+      <w:proofErr w:type="gramStart"/>
+      <w:r>
+        <w:rPr>
+          <w:rFonts w:ascii="Calibri" w:eastAsia="Times New Roman" w:hAnsi="Calibri" w:cs="Calibri"/>
+          <w:color w:val="000000" w:themeColor="text1"/>
+          <w:lang w:eastAsia="pl-PL"/>
+        </w:rPr>
+        <w:t>Nd:Yag</w:t>
+      </w:r>
+      <w:proofErr w:type="spellEnd"/>
+      <w:proofErr w:type="gramEnd"/>
+      <w:r>
+        <w:rPr>
+          <w:rFonts w:ascii="Calibri" w:eastAsia="Times New Roman" w:hAnsi="Calibri" w:cs="Calibri"/>
+          <w:color w:val="000000" w:themeColor="text1"/>
+          <w:lang w:eastAsia="pl-PL"/>
+        </w:rPr>
+        <w:t xml:space="preserve"> o częstotliwości 532nm i dużej plamce</w:t>
+      </w:r>
+      <w:r>
+        <w:rPr>
+          <w:rFonts w:ascii="Calibri" w:eastAsia="Times New Roman" w:hAnsi="Calibri" w:cs="Calibri"/>
+          <w:color w:val="000000" w:themeColor="text1"/>
+          <w:lang w:eastAsia="pl-PL"/>
+        </w:rPr>
+        <w:t xml:space="preserve"> jest skuteczny w leczeniu malformacji na twarzy i szyi</w:t>
+      </w:r>
+      <w:r>
+        <w:rPr>
+          <w:rFonts w:ascii="Calibri" w:eastAsia="Times New Roman" w:hAnsi="Calibri" w:cs="Calibri"/>
+          <w:color w:val="000000" w:themeColor="text1"/>
+          <w:lang w:eastAsia="pl-PL"/>
+        </w:rPr>
+        <w:t>.</w:t>
+      </w:r>
+      <w:r>
+        <w:rPr>
+          <w:rFonts w:ascii="Calibri" w:eastAsia="Times New Roman" w:hAnsi="Calibri" w:cs="Calibri"/>
+          <w:color w:val="000000" w:themeColor="text1"/>
+          <w:lang w:eastAsia="pl-PL"/>
+        </w:rPr>
+        <w:t xml:space="preserve"> </w:t>
+      </w:r>
+      <w:r>
+        <w:rPr>
+          <w:rFonts w:ascii="Calibri" w:eastAsia="Times New Roman" w:hAnsi="Calibri" w:cs="Calibri"/>
+          <w:color w:val="000000" w:themeColor="text1"/>
+          <w:lang w:eastAsia="pl-PL"/>
+        </w:rPr>
+        <w:t>Ponadto, dalsza analiza wyników wykazała szczególnie dużą poprawę dla pierwszych dwóch zabiegów laserów</w:t>
+      </w:r>
+      <w:r>
+        <w:rPr>
+          <w:rFonts w:ascii="Calibri" w:eastAsia="Times New Roman" w:hAnsi="Calibri" w:cs="Calibri"/>
+          <w:color w:val="000000" w:themeColor="text1"/>
+          <w:lang w:eastAsia="pl-PL"/>
+        </w:rPr>
+        <w:t xml:space="preserve">. </w:t>
+      </w:r>
+      <w:r>
+        <w:rPr>
+          <w:rFonts w:ascii="Calibri" w:eastAsia="Times New Roman" w:hAnsi="Calibri" w:cs="Calibri"/>
+          <w:color w:val="000000" w:themeColor="text1"/>
+          <w:lang w:eastAsia="pl-PL"/>
+        </w:rPr>
+        <w:t>Korelacj</w:t>
+      </w:r>
+      <w:r>
+        <w:rPr>
+          <w:rFonts w:ascii="Calibri" w:eastAsia="Times New Roman" w:hAnsi="Calibri" w:cs="Calibri"/>
+          <w:color w:val="000000" w:themeColor="text1"/>
+          <w:lang w:eastAsia="pl-PL"/>
+        </w:rPr>
+        <w:t>a</w:t>
+      </w:r>
+      <w:r>
+        <w:rPr>
+          <w:rFonts w:ascii="Calibri" w:eastAsia="Times New Roman" w:hAnsi="Calibri" w:cs="Calibri"/>
+          <w:color w:val="000000" w:themeColor="text1"/>
+          <w:lang w:eastAsia="pl-PL"/>
+        </w:rPr>
+        <w:t xml:space="preserve"> pomiędzy długością przerwy pomiędzy zabiegami a skutecznością zabiegów</w:t>
+      </w:r>
+      <w:r>
+        <w:rPr>
+          <w:rFonts w:ascii="Calibri" w:eastAsia="Times New Roman" w:hAnsi="Calibri" w:cs="Calibri"/>
+          <w:color w:val="000000" w:themeColor="text1"/>
+          <w:lang w:eastAsia="pl-PL"/>
+        </w:rPr>
+        <w:t xml:space="preserve"> </w:t>
+      </w:r>
+      <w:r>
+        <w:rPr>
+          <w:rFonts w:ascii="Calibri" w:eastAsia="Times New Roman" w:hAnsi="Calibri" w:cs="Calibri"/>
+          <w:color w:val="000000" w:themeColor="text1"/>
+          <w:lang w:eastAsia="pl-PL"/>
+        </w:rPr>
+        <w:t>jest najprawdopodobniej spowodowana</w:t>
+      </w:r>
+      <w:r>
+        <w:rPr>
+          <w:rFonts w:ascii="Calibri" w:eastAsia="Times New Roman" w:hAnsi="Calibri" w:cs="Calibri"/>
+          <w:color w:val="000000" w:themeColor="text1"/>
+          <w:lang w:eastAsia="pl-PL"/>
+        </w:rPr>
+        <w:t xml:space="preserve"> pogorszeniem malformacji kapilarnej z czasem</w:t>
+      </w:r>
+      <w:r>
+        <w:rPr>
+          <w:rFonts w:ascii="Calibri" w:eastAsia="Times New Roman" w:hAnsi="Calibri" w:cs="Calibri"/>
+          <w:color w:val="000000" w:themeColor="text1"/>
+          <w:lang w:eastAsia="pl-PL"/>
+        </w:rPr>
+        <w:t>, dalsze badanie potrzebne.</w:t>
+      </w:r>
     </w:p>
     <w:p>
       <w:pPr>
@@ -860,13 +1253,60 @@
           <w:lang w:eastAsia="pl-PL"/>
         </w:rPr>
       </w:pPr>
-      <w:r>
-        <w:rPr>
-          <w:rFonts w:ascii="Calibri" w:eastAsia="Times New Roman" w:hAnsi="Calibri" w:cs="Calibri"/>
-          <w:color w:val="000000" w:themeColor="text1"/>
-          <w:lang w:eastAsia="pl-PL"/>
-        </w:rPr>
-        <w:t xml:space="preserve">Słowa kluczowe: malformacja kapilarna, </w:t>
+    </w:p>
+    <w:p>
+      <w:pPr>
+        <w:shd w:val="clear" w:color="auto" w:fill="FFFFFF"/>
+        <w:tabs>
+          <w:tab w:val="left" w:pos="916"/>
+          <w:tab w:val="left" w:pos="1832"/>
+          <w:tab w:val="left" w:pos="2748"/>
+          <w:tab w:val="left" w:pos="3664"/>
+          <w:tab w:val="left" w:pos="4580"/>
+          <w:tab w:val="left" w:pos="5496"/>
+          <w:tab w:val="left" w:pos="6412"/>
+          <w:tab w:val="left" w:pos="7328"/>
+          <w:tab w:val="left" w:pos="8244"/>
+          <w:tab w:val="left" w:pos="9160"/>
+          <w:tab w:val="left" w:pos="10076"/>
+          <w:tab w:val="left" w:pos="10992"/>
+          <w:tab w:val="left" w:pos="11908"/>
+          <w:tab w:val="left" w:pos="12824"/>
+          <w:tab w:val="left" w:pos="13740"/>
+          <w:tab w:val="left" w:pos="14656"/>
+        </w:tabs>
+        <w:spacing w:line="300" w:lineRule="atLeast"/>
+        <w:rPr>
+          <w:rFonts w:ascii="Calibri" w:eastAsia="Times New Roman" w:hAnsi="Calibri" w:cs="Calibri"/>
+          <w:color w:val="000000" w:themeColor="text1"/>
+          <w:lang w:eastAsia="pl-PL"/>
+        </w:rPr>
+      </w:pPr>
+      <w:r>
+        <w:rPr>
+          <w:rFonts w:ascii="Calibri" w:eastAsia="Times New Roman" w:hAnsi="Calibri" w:cs="Calibri"/>
+          <w:b/>
+          <w:bCs/>
+          <w:color w:val="000000" w:themeColor="text1"/>
+          <w:lang w:eastAsia="pl-PL"/>
+        </w:rPr>
+        <w:t xml:space="preserve">Słowa kluczowe: </w:t>
+      </w:r>
+      <w:r>
+        <w:rPr>
+          <w:rFonts w:ascii="Calibri" w:eastAsia="Times New Roman" w:hAnsi="Calibri" w:cs="Calibri"/>
+          <w:color w:val="000000" w:themeColor="text1"/>
+          <w:lang w:eastAsia="pl-PL"/>
+        </w:rPr>
+        <w:br/>
+      </w:r>
+      <w:r>
+        <w:rPr>
+          <w:rFonts w:ascii="Calibri" w:eastAsia="Times New Roman" w:hAnsi="Calibri" w:cs="Calibri"/>
+          <w:color w:val="000000" w:themeColor="text1"/>
+          <w:lang w:eastAsia="pl-PL"/>
+        </w:rPr>
+        <w:t xml:space="preserve">malformacja kapilarna, </w:t>
       </w:r>
       <w:r>
         <w:rPr>

</xml_diff>